<commit_message>
added something to word
</commit_message>
<xml_diff>
--- a/Attack_Defense_method.docx
+++ b/Attack_Defense_method.docx
@@ -6,7 +6,6 @@
       <w:pPr>
         <w:pStyle w:val="a4"/>
         <w:rPr>
-          <w:rFonts w:hint="eastAsia"/>
           <w:color w:val="FF0000"/>
         </w:rPr>
       </w:pPr>
@@ -118,13 +117,7 @@
               <w:rPr>
                 <w:rFonts w:ascii="Cambria Math" w:hAnsi="Cambria Math"/>
               </w:rPr>
-              <m:t>θ</m:t>
-            </m:r>
-            <m:r>
-              <w:rPr>
-                <w:rFonts w:ascii="Cambria Math" w:hAnsi="Cambria Math"/>
-              </w:rPr>
-              <m:t>1</m:t>
+              <m:t>θ1</m:t>
             </m:r>
           </m:sub>
         </m:sSub>
@@ -156,13 +149,7 @@
               <w:rPr>
                 <w:rFonts w:ascii="Cambria Math" w:hAnsi="Cambria Math"/>
               </w:rPr>
-              <m:t>θ</m:t>
-            </m:r>
-            <m:r>
-              <w:rPr>
-                <w:rFonts w:ascii="Cambria Math" w:hAnsi="Cambria Math"/>
-              </w:rPr>
-              <m:t>2</m:t>
+              <m:t>θ2</m:t>
             </m:r>
           </m:sub>
         </m:sSub>
@@ -204,13 +191,7 @@
               <w:rPr>
                 <w:rFonts w:ascii="Cambria Math" w:hAnsi="Cambria Math"/>
               </w:rPr>
-              <m:t>θ</m:t>
-            </m:r>
-            <m:r>
-              <w:rPr>
-                <w:rFonts w:ascii="Cambria Math" w:hAnsi="Cambria Math"/>
-              </w:rPr>
-              <m:t>1</m:t>
+              <m:t>θ1</m:t>
             </m:r>
           </m:sub>
         </m:sSub>
@@ -236,13 +217,7 @@
               <w:rPr>
                 <w:rFonts w:ascii="Cambria Math" w:hAnsi="Cambria Math"/>
               </w:rPr>
-              <m:t>v=</m:t>
-            </m:r>
-            <m:r>
-              <w:rPr>
-                <w:rFonts w:ascii="Cambria Math" w:hAnsi="Cambria Math"/>
-              </w:rPr>
-              <m:t>f</m:t>
+              <m:t>v=f</m:t>
             </m:r>
           </m:e>
           <m:sub>
@@ -250,13 +225,7 @@
               <w:rPr>
                 <w:rFonts w:ascii="Cambria Math" w:hAnsi="Cambria Math"/>
               </w:rPr>
-              <m:t>θ</m:t>
-            </m:r>
-            <m:r>
-              <w:rPr>
-                <w:rFonts w:ascii="Cambria Math" w:hAnsi="Cambria Math"/>
-              </w:rPr>
-              <m:t>1</m:t>
+              <m:t>θ1</m:t>
             </m:r>
           </m:sub>
         </m:sSub>
@@ -299,13 +268,7 @@
               <w:rPr>
                 <w:rFonts w:ascii="Cambria Math" w:hAnsi="Cambria Math"/>
               </w:rPr>
-              <m:t>θ</m:t>
-            </m:r>
-            <m:r>
-              <w:rPr>
-                <w:rFonts w:ascii="Cambria Math" w:hAnsi="Cambria Math"/>
-              </w:rPr>
-              <m:t>2</m:t>
+              <m:t>θ2</m:t>
             </m:r>
           </m:sub>
         </m:sSub>
@@ -351,19 +314,7 @@
               <w:rPr>
                 <w:rFonts w:ascii="Cambria Math" w:hAnsi="Cambria Math"/>
               </w:rPr>
-              <m:t>y</m:t>
-            </m:r>
-            <m:r>
-              <w:rPr>
-                <w:rFonts w:ascii="Cambria Math" w:hAnsi="Cambria Math"/>
-              </w:rPr>
-              <m:t>=</m:t>
-            </m:r>
-            <m:r>
-              <w:rPr>
-                <w:rFonts w:ascii="Cambria Math" w:hAnsi="Cambria Math"/>
-              </w:rPr>
-              <m:t>f</m:t>
+              <m:t>y=f</m:t>
             </m:r>
           </m:e>
           <m:sub>
@@ -371,13 +322,7 @@
               <w:rPr>
                 <w:rFonts w:ascii="Cambria Math" w:hAnsi="Cambria Math"/>
               </w:rPr>
-              <m:t>θ</m:t>
-            </m:r>
-            <m:r>
-              <w:rPr>
-                <w:rFonts w:ascii="Cambria Math" w:hAnsi="Cambria Math"/>
-              </w:rPr>
-              <m:t>2</m:t>
+              <m:t>θ2</m:t>
             </m:r>
           </m:sub>
         </m:sSub>
@@ -385,19 +330,7 @@
           <w:rPr>
             <w:rFonts w:ascii="Cambria Math" w:hAnsi="Cambria Math"/>
           </w:rPr>
-          <m:t>(</m:t>
-        </m:r>
-        <m:r>
-          <w:rPr>
-            <w:rFonts w:ascii="Cambria Math" w:hAnsi="Cambria Math"/>
-          </w:rPr>
-          <m:t>v</m:t>
-        </m:r>
-        <m:r>
-          <w:rPr>
-            <w:rFonts w:ascii="Cambria Math" w:hAnsi="Cambria Math"/>
-          </w:rPr>
-          <m:t>)</m:t>
+          <m:t>(v)</m:t>
         </m:r>
       </m:oMath>
       <w:r>
@@ -475,13 +408,7 @@
         <w:t>emory Size</w:t>
       </w:r>
     </w:p>
-    <w:p>
-      <w:pPr>
-        <w:rPr>
-          <w:rFonts w:hint="eastAsia"/>
-        </w:rPr>
-      </w:pPr>
-    </w:p>
+    <w:p/>
     <w:p>
       <w:r>
         <w:rPr>
@@ -531,37 +458,16 @@
     </w:p>
     <w:p>
       <w:r>
-        <w:t>E</w:t>
-      </w:r>
-      <w:r>
-        <w:t>dge–cloud system</w:t>
-      </w:r>
-      <w:r>
+        <w:t>Edge–cloud system can achieve lower latency and energy than a cloud-only or an edge-only system: by offloading some DNN layers to the</w:t>
+      </w:r>
+      <w:r>
+        <w:rPr>
+          <w:rFonts w:hint="eastAsia"/>
+        </w:rPr>
         <w:t xml:space="preserve"> </w:t>
       </w:r>
       <w:r>
-        <w:t>can achieve lower latency and energy than a cloud-only or</w:t>
-      </w:r>
-      <w:r>
-        <w:t xml:space="preserve"> </w:t>
-      </w:r>
-      <w:r>
-        <w:t>an edge-only system: by offloading some DNN layers to the</w:t>
-      </w:r>
-      <w:r>
-        <w:rPr>
-          <w:rFonts w:hint="eastAsia"/>
-        </w:rPr>
-        <w:t xml:space="preserve"> </w:t>
-      </w:r>
-      <w:r>
-        <w:t>cloud, the processing time</w:t>
-      </w:r>
-      <w:r>
-        <w:t xml:space="preserve"> </w:t>
-      </w:r>
-      <w:r>
-        <w:t>and energy consumed on the device</w:t>
+        <w:t>cloud, the processing time and energy consumed on the device</w:t>
       </w:r>
       <w:r>
         <w:rPr>
@@ -583,13 +489,7 @@
         <w:t>only compute a few convolutional layers for feature extraction. Most layers, including all fully connected layers, are usually offloaded to the cloud. This practice potentially provides an opportunity for untrustworthy cloud providers to illicitly access sensitive inference input.</w:t>
       </w:r>
     </w:p>
-    <w:p>
-      <w:pPr>
-        <w:rPr>
-          <w:rFonts w:hint="eastAsia"/>
-        </w:rPr>
-      </w:pPr>
-    </w:p>
+    <w:p/>
     <w:p>
       <w:r>
         <w:t>T</w:t>
@@ -601,9 +501,256 @@
         <w:t>:</w:t>
       </w:r>
     </w:p>
+    <w:p>
+      <w:r>
+        <w:rPr>
+          <w:rFonts w:hint="eastAsia"/>
+        </w:rPr>
+        <w:t>Cl</w:t>
+      </w:r>
+      <w:r>
+        <w:t>oud is untrusted, attempting to steal the input</w:t>
+      </w:r>
+      <w:r>
+        <w:t>.</w:t>
+      </w:r>
+      <w:r>
+        <w:t xml:space="preserve"> Cloud cannot compromise the inference process conducted by Edge device (does not know the input x), except the intermediate values </w:t>
+      </w:r>
+      <m:oMath>
+        <m:r>
+          <w:rPr>
+            <w:rFonts w:ascii="Cambria Math" w:hAnsi="Cambria Math"/>
+          </w:rPr>
+          <m:t>v</m:t>
+        </m:r>
+      </m:oMath>
+      <w:r>
+        <w:t>.</w:t>
+      </w:r>
+    </w:p>
     <w:p/>
+    <w:p>
+      <w:r>
+        <w:t>We can 3 different attacker capabilities:</w:t>
+      </w:r>
+    </w:p>
     <w:p/>
     <w:p>
+      <w:r>
+        <w:t xml:space="preserve">White Box: the Cloud has the knowledge of the model at the edge device </w:t>
+      </w:r>
+      <m:oMath>
+        <m:sSub>
+          <m:sSubPr>
+            <m:ctrlPr>
+              <w:rPr>
+                <w:rFonts w:ascii="Cambria Math" w:hAnsi="Cambria Math"/>
+                <w:i/>
+              </w:rPr>
+            </m:ctrlPr>
+          </m:sSubPr>
+          <m:e>
+            <m:r>
+              <w:rPr>
+                <w:rFonts w:ascii="Cambria Math" w:hAnsi="Cambria Math"/>
+              </w:rPr>
+              <m:t>f</m:t>
+            </m:r>
+          </m:e>
+          <m:sub>
+            <m:r>
+              <w:rPr>
+                <w:rFonts w:ascii="Cambria Math" w:hAnsi="Cambria Math"/>
+              </w:rPr>
+              <m:t>θ1</m:t>
+            </m:r>
+          </m:sub>
+        </m:sSub>
+      </m:oMath>
+      <w:r>
+        <w:rPr>
+          <w:rFonts w:hint="eastAsia"/>
+        </w:rPr>
+        <w:t xml:space="preserve"> </w:t>
+      </w:r>
+      <w:r>
+        <w:t>(network structure and parameters)</w:t>
+      </w:r>
+    </w:p>
+    <w:p/>
+    <w:p>
+      <w:r>
+        <w:rPr>
+          <w:rFonts w:hint="eastAsia"/>
+        </w:rPr>
+        <w:t>B</w:t>
+      </w:r>
+      <w:r>
+        <w:t xml:space="preserve">lack Box: the Cloud does not have any knowledge of edge device </w:t>
+      </w:r>
+      <m:oMath>
+        <m:sSub>
+          <m:sSubPr>
+            <m:ctrlPr>
+              <w:rPr>
+                <w:rFonts w:ascii="Cambria Math" w:hAnsi="Cambria Math"/>
+                <w:i/>
+              </w:rPr>
+            </m:ctrlPr>
+          </m:sSubPr>
+          <m:e>
+            <m:r>
+              <w:rPr>
+                <w:rFonts w:ascii="Cambria Math" w:hAnsi="Cambria Math"/>
+              </w:rPr>
+              <m:t>f</m:t>
+            </m:r>
+          </m:e>
+          <m:sub>
+            <m:r>
+              <w:rPr>
+                <w:rFonts w:ascii="Cambria Math" w:hAnsi="Cambria Math"/>
+              </w:rPr>
+              <m:t>θ1</m:t>
+            </m:r>
+          </m:sub>
+        </m:sSub>
+      </m:oMath>
+      <w:r>
+        <w:rPr>
+          <w:rFonts w:hint="eastAsia"/>
+        </w:rPr>
+        <w:t xml:space="preserve"> </w:t>
+      </w:r>
+      <w:r>
+        <w:t xml:space="preserve">, but can query the model </w:t>
+      </w:r>
+      <m:oMath>
+        <m:sSub>
+          <m:sSubPr>
+            <m:ctrlPr>
+              <w:rPr>
+                <w:rFonts w:ascii="Cambria Math" w:hAnsi="Cambria Math"/>
+                <w:i/>
+              </w:rPr>
+            </m:ctrlPr>
+          </m:sSubPr>
+          <m:e>
+            <m:r>
+              <w:rPr>
+                <w:rFonts w:ascii="Cambria Math" w:hAnsi="Cambria Math"/>
+              </w:rPr>
+              <m:t>f</m:t>
+            </m:r>
+          </m:e>
+          <m:sub>
+            <m:r>
+              <w:rPr>
+                <w:rFonts w:ascii="Cambria Math" w:hAnsi="Cambria Math"/>
+              </w:rPr>
+              <m:t>θ1</m:t>
+            </m:r>
+          </m:sub>
+        </m:sSub>
+      </m:oMath>
+      <w:r>
+        <w:rPr>
+          <w:rFonts w:hint="eastAsia"/>
+        </w:rPr>
+        <w:t>.</w:t>
+      </w:r>
+      <w:r>
+        <w:t xml:space="preserve"> It does not need to know the training data and can still collect the same type of samples as the training data, e.g. face samples for face recognition model.</w:t>
+      </w:r>
+    </w:p>
+    <w:p/>
+    <w:p>
+      <w:r>
+        <w:rPr>
+          <w:rFonts w:hint="eastAsia"/>
+        </w:rPr>
+        <w:t>Q</w:t>
+      </w:r>
+      <w:r>
+        <w:t xml:space="preserve">uery Free: the Cloud does not have any knowledge of </w:t>
+      </w:r>
+      <m:oMath>
+        <m:sSub>
+          <m:sSubPr>
+            <m:ctrlPr>
+              <w:rPr>
+                <w:rFonts w:ascii="Cambria Math" w:hAnsi="Cambria Math"/>
+                <w:i/>
+              </w:rPr>
+            </m:ctrlPr>
+          </m:sSubPr>
+          <m:e>
+            <m:r>
+              <w:rPr>
+                <w:rFonts w:ascii="Cambria Math" w:hAnsi="Cambria Math"/>
+              </w:rPr>
+              <m:t>f</m:t>
+            </m:r>
+          </m:e>
+          <m:sub>
+            <m:r>
+              <w:rPr>
+                <w:rFonts w:ascii="Cambria Math" w:hAnsi="Cambria Math"/>
+              </w:rPr>
+              <m:t>θ1</m:t>
+            </m:r>
+          </m:sub>
+        </m:sSub>
+      </m:oMath>
+      <w:r>
+        <w:rPr>
+          <w:rFonts w:hint="eastAsia"/>
+        </w:rPr>
+        <w:t xml:space="preserve"> </w:t>
+      </w:r>
+      <w:r>
+        <w:t xml:space="preserve">, or the permission to query the model </w:t>
+      </w:r>
+      <m:oMath>
+        <m:sSub>
+          <m:sSubPr>
+            <m:ctrlPr>
+              <w:rPr>
+                <w:rFonts w:ascii="Cambria Math" w:hAnsi="Cambria Math"/>
+                <w:i/>
+              </w:rPr>
+            </m:ctrlPr>
+          </m:sSubPr>
+          <m:e>
+            <m:r>
+              <w:rPr>
+                <w:rFonts w:ascii="Cambria Math" w:hAnsi="Cambria Math"/>
+              </w:rPr>
+              <m:t>f</m:t>
+            </m:r>
+          </m:e>
+          <m:sub>
+            <m:r>
+              <w:rPr>
+                <w:rFonts w:ascii="Cambria Math" w:hAnsi="Cambria Math"/>
+              </w:rPr>
+              <m:t>θ1</m:t>
+            </m:r>
+          </m:sub>
+        </m:sSub>
+      </m:oMath>
+      <w:r>
+        <w:rPr>
+          <w:rFonts w:hint="eastAsia"/>
+        </w:rPr>
+        <w:t>.</w:t>
+      </w:r>
+      <w:r>
+        <w:t xml:space="preserve"> However, it can still collect the same type of samples as the training data.</w:t>
+      </w:r>
+    </w:p>
+    <w:p>
       <w:pPr>
         <w:rPr>
           <w:rFonts w:hint="eastAsia"/>
@@ -627,14 +774,52 @@
         <w:t>:</w:t>
       </w:r>
     </w:p>
+    <w:p>
+      <w:r>
+        <w:t>Standard dataset split into training and testing samples for MNIST CIFAR10.</w:t>
+      </w:r>
+    </w:p>
+    <w:p>
+      <w:r>
+        <w:t>Set learning rate of 10^-3 and choose ADAM optimizer.</w:t>
+      </w:r>
+    </w:p>
+    <w:p>
+      <w:r>
+        <w:t>All attack method, defense solutions are implemented with Pytorch.</w:t>
+      </w:r>
+    </w:p>
+    <w:p>
+      <w:r>
+        <w:rPr>
+          <w:rFonts w:hint="eastAsia"/>
+        </w:rPr>
+        <w:t>W</w:t>
+      </w:r>
+      <w:r>
+        <w:t xml:space="preserve">e are going to run these experiments on </w:t>
+      </w:r>
+      <w:proofErr w:type="spellStart"/>
+      <w:r>
+        <w:t>colab</w:t>
+      </w:r>
+      <w:proofErr w:type="spellEnd"/>
+      <w:r>
+        <w:t>.</w:t>
+      </w:r>
+    </w:p>
+    <w:p>
+      <w:r>
+        <w:rPr>
+          <w:rFonts w:hint="eastAsia"/>
+        </w:rPr>
+        <w:t>T</w:t>
+      </w:r>
+      <w:r>
+        <w:t>o measure the effectiveness of attacks and defense, peak signal-to-noise ratio (PSNR) and structural similarity index (SSIM) will be used. Larger values of these metrics means that the recovered input x is higher quality.</w:t>
+      </w:r>
+    </w:p>
     <w:p/>
-    <w:p>
-      <w:pPr>
-        <w:rPr>
-          <w:rFonts w:hint="eastAsia"/>
-        </w:rPr>
-      </w:pPr>
-    </w:p>
     <w:p>
       <w:r>
         <w:rPr>
@@ -673,10 +858,7 @@
         <w:pStyle w:val="a3"/>
       </w:pPr>
       <w:r>
-        <w:t xml:space="preserve">Propose </w:t>
-      </w:r>
-      <w:r>
-        <w:t>using regularized maximum likelihood estimation</w:t>
+        <w:t>Propose using regularized maximum likelihood estimation</w:t>
       </w:r>
     </w:p>
     <w:p>
@@ -692,20 +874,127 @@
       </w:r>
       <w:proofErr w:type="spellEnd"/>
       <w:r>
-        <w:t>) to recover the samples from the model parameters</w:t>
-      </w:r>
+        <w:t xml:space="preserve">) to recover the </w:t>
+      </w:r>
+      <w:r>
+        <w:t>input</w:t>
+      </w:r>
+      <w:r>
+        <w:t xml:space="preserve"> from the model parameters</w:t>
+      </w:r>
+      <w:r>
+        <w:t xml:space="preserve"> </w:t>
+      </w:r>
+      <m:oMath>
+        <m:r>
+          <w:rPr>
+            <w:rFonts w:ascii="Cambria Math" w:hAnsi="Cambria Math"/>
+          </w:rPr>
+          <m:t>θ1</m:t>
+        </m:r>
+      </m:oMath>
     </w:p>
     <w:p>
       <w:pPr>
         <w:pStyle w:val="a3"/>
         <w:ind w:leftChars="0" w:left="360"/>
-        <w:rPr>
-          <w:rFonts w:hint="eastAsia"/>
-        </w:rPr>
       </w:pPr>
       <w:r>
         <w:t>and intermediate value</w:t>
       </w:r>
+      <w:r>
+        <w:t xml:space="preserve"> </w:t>
+      </w:r>
+      <m:oMath>
+        <m:sSub>
+          <m:sSubPr>
+            <m:ctrlPr>
+              <w:rPr>
+                <w:rFonts w:ascii="Cambria Math" w:hAnsi="Cambria Math"/>
+                <w:i/>
+              </w:rPr>
+            </m:ctrlPr>
+          </m:sSubPr>
+          <m:e>
+            <m:r>
+              <w:rPr>
+                <w:rFonts w:ascii="Cambria Math" w:hAnsi="Cambria Math"/>
+              </w:rPr>
+              <m:t>v=f</m:t>
+            </m:r>
+          </m:e>
+          <m:sub>
+            <m:r>
+              <w:rPr>
+                <w:rFonts w:ascii="Cambria Math" w:hAnsi="Cambria Math"/>
+              </w:rPr>
+              <m:t>θ1</m:t>
+            </m:r>
+          </m:sub>
+        </m:sSub>
+        <m:r>
+          <w:rPr>
+            <w:rFonts w:ascii="Cambria Math" w:hAnsi="Cambria Math"/>
+          </w:rPr>
+          <m:t>(x)</m:t>
+        </m:r>
+      </m:oMath>
+    </w:p>
+    <w:p>
+      <w:pPr>
+        <w:pStyle w:val="a3"/>
+        <w:ind w:leftChars="0" w:left="360"/>
+      </w:pPr>
+      <w:r>
+        <w:rPr>
+          <w:noProof/>
+        </w:rPr>
+        <w:lastRenderedPageBreak/>
+        <w:drawing>
+          <wp:inline distT="0" distB="0" distL="0" distR="0" wp14:anchorId="42175640" wp14:editId="1454B683">
+            <wp:extent cx="3657600" cy="1009650"/>
+            <wp:effectExtent l="0" t="0" r="0" b="0"/>
+            <wp:docPr id="1526571201" name="圖片 1" descr="一張含有 文字, 字型, 行, 螢幕擷取畫面 的圖片&#10;&#10;自動產生的描述"/>
+            <wp:cNvGraphicFramePr>
+              <a:graphicFrameLocks xmlns:a="http://schemas.openxmlformats.org/drawingml/2006/main" noChangeAspect="1"/>
+            </wp:cNvGraphicFramePr>
+            <a:graphic xmlns:a="http://schemas.openxmlformats.org/drawingml/2006/main">
+              <a:graphicData uri="http://schemas.openxmlformats.org/drawingml/2006/picture">
+                <pic:pic xmlns:pic="http://schemas.openxmlformats.org/drawingml/2006/picture">
+                  <pic:nvPicPr>
+                    <pic:cNvPr id="1526571201" name="圖片 1" descr="一張含有 文字, 字型, 行, 螢幕擷取畫面 的圖片&#10;&#10;自動產生的描述"/>
+                    <pic:cNvPicPr/>
+                  </pic:nvPicPr>
+                  <pic:blipFill>
+                    <a:blip r:embed="rId6"/>
+                    <a:stretch>
+                      <a:fillRect/>
+                    </a:stretch>
+                  </pic:blipFill>
+                  <pic:spPr>
+                    <a:xfrm>
+                      <a:off x="0" y="0"/>
+                      <a:ext cx="3657600" cy="1009650"/>
+                    </a:xfrm>
+                    <a:prstGeom prst="rect">
+                      <a:avLst/>
+                    </a:prstGeom>
+                  </pic:spPr>
+                </pic:pic>
+              </a:graphicData>
+            </a:graphic>
+          </wp:inline>
+        </w:drawing>
+      </w:r>
+    </w:p>
+    <w:p>
+      <w:pPr>
+        <w:pStyle w:val="a3"/>
+        <w:ind w:leftChars="0" w:left="360"/>
+        <w:rPr>
+          <w:rFonts w:hint="eastAsia"/>
+        </w:rPr>
+      </w:pPr>
     </w:p>
     <w:p>
       <w:pPr>
@@ -746,13 +1035,25 @@
       <w:pPr>
         <w:pStyle w:val="a3"/>
         <w:ind w:leftChars="0" w:left="360" w:firstLine="120"/>
-        <w:rPr>
-          <w:rFonts w:hint="eastAsia"/>
-        </w:rPr>
       </w:pPr>
       <w:r>
         <w:t>knowledge of model information</w:t>
       </w:r>
+    </w:p>
+    <w:p>
+      <w:pPr>
+        <w:pStyle w:val="a3"/>
+        <w:ind w:leftChars="0" w:left="360" w:firstLine="120"/>
+      </w:pPr>
+    </w:p>
+    <w:p>
+      <w:pPr>
+        <w:pStyle w:val="a3"/>
+        <w:ind w:leftChars="0" w:left="360" w:firstLine="120"/>
+        <w:rPr>
+          <w:rFonts w:hint="eastAsia"/>
+        </w:rPr>
+      </w:pPr>
     </w:p>
     <w:p>
       <w:pPr>
@@ -762,9 +1063,6 @@
           <w:numId w:val="2"/>
         </w:numPr>
         <w:ind w:leftChars="0"/>
-        <w:rPr>
-          <w:rFonts w:hint="eastAsia"/>
-        </w:rPr>
       </w:pPr>
       <w:r>
         <w:t>Query-Free Attacks</w:t>
@@ -773,9 +1071,6 @@
     <w:p>
       <w:pPr>
         <w:ind w:left="360"/>
-        <w:rPr>
-          <w:rFonts w:hint="eastAsia"/>
-        </w:rPr>
       </w:pPr>
       <w:r>
         <w:t>consider the most</w:t>
@@ -787,13 +1082,16 @@
         <w:t xml:space="preserve"> </w:t>
       </w:r>
       <w:r>
-        <w:t>limited adversarial capability where the cloud has no</w:t>
-      </w:r>
-      <w:r>
+        <w:t>limited adversarial capability where the cloud has no knowledge of the target model and is not allowed to query the model.</w:t>
+      </w:r>
+      <w:r>
+        <w:rPr>
+          <w:rFonts w:hint="eastAsia"/>
+        </w:rPr>
         <w:t xml:space="preserve"> </w:t>
       </w:r>
       <w:r>
-        <w:t>knowledge of the target model and is not allowed to query the model.</w:t>
+        <w:t>Conducting privacy attacks under this setting is extremely difficult, and this threat model is rarely considered in past work.</w:t>
       </w:r>
       <w:r>
         <w:rPr>
@@ -802,7 +1100,7 @@
         <w:t xml:space="preserve"> </w:t>
       </w:r>
       <w:r>
-        <w:t>Conducting privacy attacks under this setting is extremely difficult, and this threat model is rarely considered in past work.</w:t>
+        <w:t>For these query-free attacks, we introduce a new method of</w:t>
       </w:r>
       <w:r>
         <w:rPr>
@@ -811,25 +1109,10 @@
         <w:t xml:space="preserve"> </w:t>
       </w:r>
       <w:r>
-        <w:t>For these query-free attacks, we introduce a new method of</w:t>
-      </w:r>
-      <w:r>
-        <w:rPr>
-          <w:rFonts w:hint="eastAsia"/>
-        </w:rPr>
-        <w:t xml:space="preserve"> </w:t>
-      </w:r>
-      <w:r>
         <w:t>shadow model reconstruction to achieve this attack.</w:t>
       </w:r>
     </w:p>
-    <w:p>
-      <w:pPr>
-        <w:rPr>
-          <w:rFonts w:hint="eastAsia"/>
-        </w:rPr>
-      </w:pPr>
-    </w:p>
+    <w:p/>
     <w:p>
       <w:r>
         <w:rPr>
@@ -897,9 +1180,6 @@
     <w:p>
       <w:pPr>
         <w:ind w:firstLine="360"/>
-        <w:rPr>
-          <w:rFonts w:hint="eastAsia"/>
-        </w:rPr>
       </w:pPr>
       <w:r>
         <w:t>by deactivating random neurons</w:t>
@@ -911,13 +1191,7 @@
         <w:t xml:space="preserve"> </w:t>
       </w:r>
       <w:r>
-        <w:t>during the inference, the adversary is not able to precisely</w:t>
-      </w:r>
-      <w:r>
-        <w:t xml:space="preserve"> </w:t>
-      </w:r>
-      <w:r>
-        <w:t>generate the original images from the intermediate values</w:t>
+        <w:t>during the inference, the adversary is not able to precisely generate the original images from the intermediate values</w:t>
       </w:r>
     </w:p>
     <w:p>
@@ -936,9 +1210,6 @@
     <w:p>
       <w:pPr>
         <w:ind w:firstLine="360"/>
-        <w:rPr>
-          <w:rFonts w:hint="eastAsia"/>
-        </w:rPr>
       </w:pPr>
       <w:r>
         <w:t>evaluate different factors that can affect the attack</w:t>
@@ -953,13 +1224,7 @@
         <w:t>results and propose some guidelines to partition the DL models for better privacy</w:t>
       </w:r>
     </w:p>
-    <w:p>
-      <w:pPr>
-        <w:rPr>
-          <w:rFonts w:hint="eastAsia"/>
-        </w:rPr>
-      </w:pPr>
-    </w:p>
+    <w:p/>
     <w:sectPr>
       <w:pgSz w:w="11906" w:h="16838"/>
       <w:pgMar w:top="1440" w:right="1800" w:bottom="1440" w:left="1800" w:header="851" w:footer="992" w:gutter="0"/>

</xml_diff>